<commit_message>
Add introductory handout shown on intro page. This was originally written for UCLA teacher Martha.
</commit_message>
<xml_diff>
--- a/help/intro-handout.docx
+++ b/help/intro-handout.docx
@@ -595,10 +595,10 @@
         </w:rPr>
         <w:lastRenderedPageBreak/>
         <w:drawing>
-          <wp:inline distT="0" distB="0" distL="0" distR="0" wp14:anchorId="3FF58E8F" wp14:editId="1EA8437F">
-            <wp:extent cx="3676261" cy="4018578"/>
-            <wp:effectExtent l="0" t="0" r="635" b="1270"/>
-            <wp:docPr id="1" name="Picture 1"/>
+          <wp:inline distT="0" distB="0" distL="0" distR="0" wp14:anchorId="325A63ED" wp14:editId="2CE96E19">
+            <wp:extent cx="3330580" cy="3657600"/>
+            <wp:effectExtent l="0" t="0" r="0" b="0"/>
+            <wp:docPr id="3" name="Picture 1"/>
             <wp:cNvGraphicFramePr>
               <a:graphicFrameLocks xmlns:a="http://schemas.openxmlformats.org/drawingml/2006/main" noChangeAspect="1"/>
             </wp:cNvGraphicFramePr>
@@ -627,7 +627,7 @@
                   <pic:spPr bwMode="auto">
                     <a:xfrm>
                       <a:off x="0" y="0"/>
-                      <a:ext cx="3677698" cy="4020149"/>
+                      <a:ext cx="3331510" cy="3658621"/>
                     </a:xfrm>
                     <a:prstGeom prst="rect">
                       <a:avLst/>
@@ -677,7 +677,12 @@
         <w:t>another box.  Instead of typing, y</w:t>
       </w:r>
       <w:r>
-        <w:t>ou can also click “- weight change” in</w:t>
+        <w:t>ou can also cli</w:t>
+      </w:r>
+      <w:bookmarkStart w:id="0" w:name="_GoBack"/>
+      <w:bookmarkEnd w:id="0"/>
+      <w:r>
+        <w:t>ck “- weight change” in</w:t>
       </w:r>
       <w:r>
         <w:t xml:space="preserve">to the box </w:t>
@@ -1742,15 +1747,7 @@
         <w:t>edit</w:t>
       </w:r>
       <w:r>
-        <w:t xml:space="preserve"> nodes in any order you </w:t>
-      </w:r>
-      <w:proofErr w:type="gramStart"/>
-      <w:r>
-        <w:t>like</w:t>
-      </w:r>
-      <w:proofErr w:type="gramEnd"/>
-      <w:r>
-        <w:t>.   But it is still a good idea to complete one node before working on others.</w:t>
+        <w:t xml:space="preserve"> nodes in any order you like.   But it is still a good idea to complete one node before working on others.</w:t>
       </w:r>
     </w:p>
     <w:p>
@@ -2354,8 +2351,6 @@
       <w:r>
         <w:t>decreases each year due to deaths.</w:t>
       </w:r>
-      <w:bookmarkStart w:id="0" w:name="_GoBack"/>
-      <w:bookmarkEnd w:id="0"/>
     </w:p>
     <w:p>
       <w:pPr>

</xml_diff>